<commit_message>
Added another pdf file related to twitter & society
</commit_message>
<xml_diff>
--- a/1. History of twitter reliability.docx
+++ b/1. History of twitter reliability.docx
@@ -85,15 +85,7 @@
           <w:color w:val="222222"/>
           <w:shd w:val="clear" w:color="auto" w:fill="FFFFFF"/>
         </w:rPr>
-        <w:t>Launched</w:t>
-      </w:r>
-      <w:r>
-        <w:rPr>
-          <w:rFonts w:ascii="Arial" w:hAnsi="Arial" w:cs="Arial"/>
-          <w:color w:val="222222"/>
-          <w:shd w:val="clear" w:color="auto" w:fill="FFFFFF"/>
-        </w:rPr>
-        <w:t xml:space="preserve"> in July.</w:t>
+        <w:t>Launched in July.</w:t>
       </w:r>
       <w:r>
         <w:rPr>
@@ -234,15 +226,7 @@
           <w:color w:val="222222"/>
           <w:shd w:val="clear" w:color="auto" w:fill="FFFFFF"/>
         </w:rPr>
-        <w:t xml:space="preserve"> </w:t>
-      </w:r>
-      <w:r>
-        <w:rPr>
-          <w:rFonts w:ascii="Arial" w:hAnsi="Arial" w:cs="Arial"/>
-          <w:color w:val="222222"/>
-          <w:shd w:val="clear" w:color="auto" w:fill="FFFFFF"/>
-        </w:rPr>
-        <w:t xml:space="preserve"> URL]</w:t>
+        <w:t xml:space="preserve">  URL]</w:t>
       </w:r>
     </w:p>
     <w:p>
@@ -863,8 +847,6 @@
           <w:rFonts w:ascii="Arial" w:hAnsi="Arial" w:cs="Arial"/>
         </w:rPr>
       </w:pPr>
-      <w:bookmarkStart w:id="0" w:name="_GoBack"/>
-      <w:bookmarkEnd w:id="0"/>
     </w:p>
     <w:p>
       <w:pPr>
@@ -877,14 +859,48 @@
           <w:rFonts w:ascii="Arial" w:hAnsi="Arial" w:cs="Arial"/>
         </w:rPr>
       </w:pPr>
+      <w:r>
+        <w:rPr>
+          <w:rFonts w:ascii="Arial" w:hAnsi="Arial" w:cs="Arial"/>
+        </w:rPr>
+        <w:t>twitter reliability</w:t>
+      </w:r>
+      <w:r>
+        <w:rPr>
+          <w:rFonts w:ascii="Arial" w:hAnsi="Arial" w:cs="Arial"/>
+          <w:color w:val="222222"/>
+          <w:sz w:val="16"/>
+          <w:szCs w:val="16"/>
+          <w:shd w:val="clear" w:color="auto" w:fill="FFFFFF"/>
+        </w:rPr>
+        <w:t xml:space="preserve"> </w:t>
+      </w:r>
+      <w:r>
+        <w:rPr>
+          <w:rFonts w:ascii="Arial" w:hAnsi="Arial" w:cs="Arial"/>
+          <w:color w:val="222222"/>
+          <w:shd w:val="clear" w:color="auto" w:fill="FFFFFF"/>
+        </w:rPr>
+        <w:t xml:space="preserve">of </w:t>
+      </w:r>
       <w:proofErr w:type="spellStart"/>
       <w:r>
         <w:rPr>
           <w:rFonts w:ascii="Arial" w:hAnsi="Arial" w:cs="Arial"/>
-        </w:rPr>
-        <w:t>fdgdfg</w:t>
+          <w:color w:val="222222"/>
+          <w:shd w:val="clear" w:color="auto" w:fill="FFFFFF"/>
+        </w:rPr>
+        <w:t>Twttr</w:t>
       </w:r>
       <w:proofErr w:type="spellEnd"/>
+      <w:r>
+        <w:rPr>
+          <w:rFonts w:ascii="Arial" w:hAnsi="Arial" w:cs="Arial"/>
+          <w:color w:val="222222"/>
+          <w:shd w:val="clear" w:color="auto" w:fill="FFFFFF"/>
+        </w:rPr>
+        <w:t xml:space="preserve">  2005-2006 prototype</w:t>
+      </w:r>
     </w:p>
     <w:p>
       <w:pPr>
@@ -973,6 +989,8 @@
           <w:szCs w:val="32"/>
         </w:rPr>
       </w:pPr>
+      <w:bookmarkStart w:id="0" w:name="_GoBack"/>
+      <w:bookmarkEnd w:id="0"/>
     </w:p>
     <w:p>
       <w:pPr>

</xml_diff>

<commit_message>
strikethrough the points which were used in the final doc
</commit_message>
<xml_diff>
--- a/1. History of twitter reliability.docx
+++ b/1. History of twitter reliability.docx
@@ -28,6 +28,7 @@
         </w:numPr>
         <w:rPr>
           <w:rFonts w:ascii="Arial" w:hAnsi="Arial" w:cs="Arial"/>
+          <w:strike/>
           <w:sz w:val="32"/>
           <w:szCs w:val="32"/>
         </w:rPr>
@@ -35,22 +36,16 @@
       <w:r>
         <w:rPr>
           <w:rFonts w:ascii="Arial" w:hAnsi="Arial" w:cs="Arial"/>
+          <w:strike/>
           <w:color w:val="222222"/>
           <w:shd w:val="clear" w:color="auto" w:fill="FFFFFF"/>
         </w:rPr>
-        <w:t xml:space="preserve">created in March 2006 by Jack Dorsey, Noah Glass, </w:t>
-      </w:r>
-      <w:r>
-        <w:rPr>
-          <w:rFonts w:ascii="Arial" w:hAnsi="Arial" w:cs="Arial"/>
-          <w:color w:val="222222"/>
-          <w:shd w:val="clear" w:color="auto" w:fill="FFFFFF"/>
-        </w:rPr>
-        <w:t>Biz Stone, and Evan Williams [14</w:t>
-      </w:r>
-      <w:r>
-        <w:rPr>
-          <w:rFonts w:ascii="Arial" w:hAnsi="Arial" w:cs="Arial"/>
+        <w:t>created in March 2006 by Jack Dorsey, Noah Glass, Biz Stone, and Evan Williams [14</w:t>
+      </w:r>
+      <w:r>
+        <w:rPr>
+          <w:rFonts w:ascii="Arial" w:hAnsi="Arial" w:cs="Arial"/>
+          <w:strike/>
           <w:color w:val="222222"/>
           <w:shd w:val="clear" w:color="auto" w:fill="FFFFFF"/>
           <w:vertAlign w:val="superscript"/>
@@ -60,6 +55,7 @@
       <w:r>
         <w:rPr>
           <w:rFonts w:ascii="Arial" w:hAnsi="Arial" w:cs="Arial"/>
+          <w:strike/>
           <w:color w:val="222222"/>
           <w:shd w:val="clear" w:color="auto" w:fill="FFFFFF"/>
         </w:rPr>
@@ -138,6 +134,7 @@
       <w:r>
         <w:rPr>
           <w:rFonts w:ascii="Arial" w:hAnsi="Arial" w:cs="Arial"/>
+          <w:strike/>
           <w:noProof/>
           <w:sz w:val="32"/>
           <w:szCs w:val="32"/>
@@ -193,23 +190,31 @@
           </wp:anchor>
         </w:drawing>
       </w:r>
-      <w:proofErr w:type="spellStart"/>
-      <w:r>
-        <w:rPr>
-          <w:rFonts w:ascii="Arial" w:hAnsi="Arial" w:cs="Arial"/>
+      <w:r>
+        <w:rPr>
+          <w:rFonts w:ascii="Arial" w:hAnsi="Arial" w:cs="Arial"/>
+          <w:strike/>
           <w:color w:val="222222"/>
           <w:shd w:val="clear" w:color="auto" w:fill="FFFFFF"/>
         </w:rPr>
         <w:t>Twttr</w:t>
       </w:r>
-      <w:proofErr w:type="spellEnd"/>
-      <w:r>
-        <w:rPr>
-          <w:rFonts w:ascii="Arial" w:hAnsi="Arial" w:cs="Arial"/>
+      <w:r>
+        <w:rPr>
+          <w:rFonts w:ascii="Arial" w:hAnsi="Arial" w:cs="Arial"/>
+          <w:strike/>
           <w:color w:val="222222"/>
           <w:shd w:val="clear" w:color="auto" w:fill="FFFFFF"/>
         </w:rPr>
-        <w:t xml:space="preserve">  2005-2006 prototype [42</w:t>
+        <w:t xml:space="preserve">  2005-2006 prototype</w:t>
+      </w:r>
+      <w:r>
+        <w:rPr>
+          <w:rFonts w:ascii="Arial" w:hAnsi="Arial" w:cs="Arial"/>
+          <w:color w:val="222222"/>
+          <w:shd w:val="clear" w:color="auto" w:fill="FFFFFF"/>
+        </w:rPr>
+        <w:t xml:space="preserve"> [42</w:t>
       </w:r>
       <w:r>
         <w:rPr>
@@ -883,23 +888,13 @@
         </w:rPr>
         <w:t xml:space="preserve">of </w:t>
       </w:r>
-      <w:proofErr w:type="spellStart"/>
       <w:r>
         <w:rPr>
           <w:rFonts w:ascii="Arial" w:hAnsi="Arial" w:cs="Arial"/>
           <w:color w:val="222222"/>
           <w:shd w:val="clear" w:color="auto" w:fill="FFFFFF"/>
         </w:rPr>
-        <w:t>Twttr</w:t>
-      </w:r>
-      <w:proofErr w:type="spellEnd"/>
-      <w:r>
-        <w:rPr>
-          <w:rFonts w:ascii="Arial" w:hAnsi="Arial" w:cs="Arial"/>
-          <w:color w:val="222222"/>
-          <w:shd w:val="clear" w:color="auto" w:fill="FFFFFF"/>
-        </w:rPr>
-        <w:t xml:space="preserve">  2005-2006 prototype</w:t>
+        <w:t>Twttr  2005-2006 prototype</w:t>
       </w:r>
     </w:p>
     <w:p>
@@ -1130,49 +1125,30 @@
           <w:rFonts w:ascii="FreeSerif" w:hAnsi="FreeSerif" w:cs="FreeSerif"/>
           <w:i/>
           <w:iCs/>
+          <w:strike/>
           <w:sz w:val="20"/>
           <w:szCs w:val="20"/>
         </w:rPr>
         <w:lastRenderedPageBreak/>
-        <w:t xml:space="preserve">The first Twitter prototype was used as an internal service for </w:t>
-      </w:r>
-      <w:proofErr w:type="spellStart"/>
+        <w:t>The first Twitter prototype was used as an internal service for Odeo employees and the full version was introduced</w:t>
+      </w:r>
       <w:r>
         <w:rPr>
           <w:rFonts w:ascii="FreeSerif" w:hAnsi="FreeSerif" w:cs="FreeSerif"/>
           <w:i/>
           <w:iCs/>
+          <w:strike/>
           <w:sz w:val="20"/>
           <w:szCs w:val="20"/>
         </w:rPr>
-        <w:t>Odeo</w:t>
-      </w:r>
-      <w:proofErr w:type="spellEnd"/>
+        <w:t xml:space="preserve"> </w:t>
+      </w:r>
       <w:r>
         <w:rPr>
           <w:rFonts w:ascii="FreeSerif" w:hAnsi="FreeSerif" w:cs="FreeSerif"/>
           <w:i/>
           <w:iCs/>
-          <w:sz w:val="20"/>
-          <w:szCs w:val="20"/>
-        </w:rPr>
-        <w:t xml:space="preserve"> employees and the full version was introduced</w:t>
-      </w:r>
-      <w:r>
-        <w:rPr>
-          <w:rFonts w:ascii="FreeSerif" w:hAnsi="FreeSerif" w:cs="FreeSerif"/>
-          <w:i/>
-          <w:iCs/>
-          <w:sz w:val="20"/>
-          <w:szCs w:val="20"/>
-        </w:rPr>
-        <w:t xml:space="preserve"> </w:t>
-      </w:r>
-      <w:r>
-        <w:rPr>
-          <w:rFonts w:ascii="FreeSerif" w:hAnsi="FreeSerif" w:cs="FreeSerif"/>
-          <w:i/>
-          <w:iCs/>
+          <w:strike/>
           <w:sz w:val="20"/>
           <w:szCs w:val="20"/>
         </w:rPr>
@@ -1267,9 +1243,17 @@
           <w:sz w:val="20"/>
           <w:szCs w:val="20"/>
         </w:rPr>
-        <w:t xml:space="preserve">In October 2006, Biz Stone, Evan Williams, Dorsey, and other members of </w:t>
-      </w:r>
-      <w:proofErr w:type="spellStart"/>
+        <w:t>In October 2006, Biz Stone, Evan Williams, Dorsey, and other members of Odeo</w:t>
+      </w:r>
+    </w:p>
+    <w:p>
+      <w:pPr>
+        <w:pStyle w:val="ListParagraph"/>
+        <w:rPr>
+          <w:rFonts w:ascii="Arial" w:hAnsi="Arial" w:cs="Arial"/>
+        </w:rPr>
+      </w:pPr>
+      <w:proofErr w:type="gramStart"/>
       <w:r>
         <w:rPr>
           <w:rFonts w:ascii="FreeSerif" w:hAnsi="FreeSerif" w:cs="FreeSerif"/>
@@ -1278,18 +1262,9 @@
           <w:sz w:val="20"/>
           <w:szCs w:val="20"/>
         </w:rPr>
-        <w:t>Odeo</w:t>
-      </w:r>
-      <w:proofErr w:type="spellEnd"/>
-    </w:p>
-    <w:p>
-      <w:pPr>
-        <w:pStyle w:val="ListParagraph"/>
-        <w:rPr>
-          <w:rFonts w:ascii="Arial" w:hAnsi="Arial" w:cs="Arial"/>
-        </w:rPr>
-      </w:pPr>
-      <w:proofErr w:type="gramStart"/>
+        <w:t>formed</w:t>
+      </w:r>
+      <w:proofErr w:type="gramEnd"/>
       <w:r>
         <w:rPr>
           <w:rFonts w:ascii="FreeSerif" w:hAnsi="FreeSerif" w:cs="FreeSerif"/>
@@ -1298,40 +1273,7 @@
           <w:sz w:val="20"/>
           <w:szCs w:val="20"/>
         </w:rPr>
-        <w:t>formed</w:t>
-      </w:r>
-      <w:proofErr w:type="gramEnd"/>
-      <w:r>
-        <w:rPr>
-          <w:rFonts w:ascii="FreeSerif" w:hAnsi="FreeSerif" w:cs="FreeSerif"/>
-          <w:i/>
-          <w:iCs/>
-          <w:sz w:val="20"/>
-          <w:szCs w:val="20"/>
-        </w:rPr>
-        <w:t xml:space="preserve"> Obvious Corporation and acquired </w:t>
-      </w:r>
-      <w:proofErr w:type="spellStart"/>
-      <w:r>
-        <w:rPr>
-          <w:rFonts w:ascii="FreeSerif" w:hAnsi="FreeSerif" w:cs="FreeSerif"/>
-          <w:i/>
-          <w:iCs/>
-          <w:sz w:val="20"/>
-          <w:szCs w:val="20"/>
-        </w:rPr>
-        <w:t>Odeo</w:t>
-      </w:r>
-      <w:proofErr w:type="spellEnd"/>
-      <w:r>
-        <w:rPr>
-          <w:rFonts w:ascii="FreeSerif" w:hAnsi="FreeSerif" w:cs="FreeSerif"/>
-          <w:i/>
-          <w:iCs/>
-          <w:sz w:val="20"/>
-          <w:szCs w:val="20"/>
-        </w:rPr>
-        <w:t xml:space="preserve"> and all of its assets</w:t>
+        <w:t xml:space="preserve"> Obvious Corporation and acquired Odeo and all of its assets</w:t>
       </w:r>
       <w:r>
         <w:rPr>
@@ -1457,13 +1399,13 @@
           <w:rFonts w:ascii="Arial" w:hAnsi="Arial" w:cs="Arial"/>
           <w:i/>
           <w:iCs/>
+          <w:strike/>
           <w:color w:val="333333"/>
           <w:sz w:val="22"/>
           <w:szCs w:val="22"/>
         </w:rPr>
-        <w:t xml:space="preserve">February 2006: </w:t>
-      </w:r>
-      <w:proofErr w:type="spellStart"/>
+        <w:t>February 2006: Twttr is founded</w:t>
+      </w:r>
       <w:r>
         <w:rPr>
           <w:rFonts w:ascii="Arial" w:hAnsi="Arial" w:cs="Arial"/>
@@ -1473,46 +1415,15 @@
           <w:sz w:val="22"/>
           <w:szCs w:val="22"/>
         </w:rPr>
-        <w:t>Twttr</w:t>
-      </w:r>
-      <w:proofErr w:type="spellEnd"/>
-      <w:r>
-        <w:rPr>
-          <w:rFonts w:ascii="Arial" w:hAnsi="Arial" w:cs="Arial"/>
-          <w:i/>
-          <w:iCs/>
-          <w:color w:val="333333"/>
+        <w:t xml:space="preserve"> </w:t>
+      </w:r>
+      <w:r>
+        <w:rPr>
+          <w:rFonts w:ascii="Arial" w:hAnsi="Arial" w:cs="Arial"/>
           <w:sz w:val="22"/>
           <w:szCs w:val="22"/>
         </w:rPr>
-        <w:t xml:space="preserve"> is founded</w:t>
-      </w:r>
-      <w:r>
-        <w:rPr>
-          <w:rFonts w:ascii="Arial" w:hAnsi="Arial" w:cs="Arial"/>
-          <w:i/>
-          <w:iCs/>
-          <w:color w:val="333333"/>
-          <w:sz w:val="22"/>
-          <w:szCs w:val="22"/>
-        </w:rPr>
-        <w:t xml:space="preserve"> </w:t>
-      </w:r>
-      <w:r>
-        <w:rPr>
-          <w:rFonts w:ascii="Arial" w:hAnsi="Arial" w:cs="Arial"/>
-          <w:sz w:val="22"/>
-          <w:szCs w:val="22"/>
-        </w:rPr>
-        <w:t>[4</w:t>
-      </w:r>
-      <w:r>
-        <w:rPr>
-          <w:rFonts w:ascii="Arial" w:hAnsi="Arial" w:cs="Arial"/>
-          <w:sz w:val="22"/>
-          <w:szCs w:val="22"/>
-        </w:rPr>
-        <w:t>4</w:t>
+        <w:t>[44</w:t>
       </w:r>
       <w:r>
         <w:rPr>
@@ -1565,6 +1476,7 @@
           <w:rFonts w:ascii="Arial" w:hAnsi="Arial" w:cs="Arial"/>
           <w:i/>
           <w:iCs/>
+          <w:strike/>
         </w:rPr>
         <w:t xml:space="preserve">March 2006 – launched as twttr.com to private </w:t>
       </w:r>
@@ -1574,6 +1486,7 @@
           <w:rFonts w:ascii="Arial" w:hAnsi="Arial" w:cs="Arial"/>
           <w:i/>
           <w:iCs/>
+          <w:strike/>
         </w:rPr>
         <w:t>accounts</w:t>
       </w:r>
@@ -1669,7 +1582,6 @@
         </w:rPr>
         <w:t xml:space="preserve">- </w:t>
       </w:r>
-      <w:proofErr w:type="spellStart"/>
       <w:r>
         <w:rPr>
           <w:rFonts w:ascii="Arial" w:hAnsi="Arial" w:cs="Arial"/>
@@ -1679,19 +1591,7 @@
           <w:sz w:val="22"/>
           <w:szCs w:val="22"/>
         </w:rPr>
-        <w:t>Twttr</w:t>
-      </w:r>
-      <w:proofErr w:type="spellEnd"/>
-      <w:r>
-        <w:rPr>
-          <w:rFonts w:ascii="Arial" w:hAnsi="Arial" w:cs="Arial"/>
-          <w:i/>
-          <w:iCs/>
-          <w:color w:val="333333"/>
-          <w:sz w:val="22"/>
-          <w:szCs w:val="22"/>
-        </w:rPr>
-        <w:t xml:space="preserve"> is available to the public</w:t>
+        <w:t>Twttr is available to the public</w:t>
       </w:r>
       <w:r>
         <w:rPr>
@@ -1920,6 +1820,8 @@
         </w:rPr>
         <w:t>]</w:t>
       </w:r>
+      <w:bookmarkStart w:id="0" w:name="_GoBack"/>
+      <w:bookmarkEnd w:id="0"/>
     </w:p>
     <w:p>
       <w:pPr>
@@ -1943,20 +1845,7 @@
           <w:sz w:val="22"/>
           <w:szCs w:val="22"/>
         </w:rPr>
-        <w:t>October 2006: Sign Up for Twitter without y</w:t>
-      </w:r>
-      <w:bookmarkStart w:id="0" w:name="_GoBack"/>
-      <w:bookmarkEnd w:id="0"/>
-      <w:r>
-        <w:rPr>
-          <w:rFonts w:ascii="Arial" w:hAnsi="Arial" w:cs="Arial"/>
-          <w:i/>
-          <w:iCs/>
-          <w:color w:val="333333"/>
-          <w:sz w:val="22"/>
-          <w:szCs w:val="22"/>
-        </w:rPr>
-        <w:t>our phone number</w:t>
+        <w:t>October 2006: Sign Up for Twitter without your phone number</w:t>
       </w:r>
       <w:r>
         <w:rPr>
@@ -2572,31 +2461,7 @@
           <w:szCs w:val="27"/>
           <w:shd w:val="clear" w:color="auto" w:fill="FFFFFF"/>
         </w:rPr>
-        <w:t xml:space="preserve">. You were able to send a text to one number and it would be broadcasted to all friends subscribed to it. This was the founding of </w:t>
-      </w:r>
-      <w:proofErr w:type="spellStart"/>
-      <w:r>
-        <w:rPr>
-          <w:i/>
-          <w:iCs/>
-          <w:color w:val="333333"/>
-          <w:sz w:val="27"/>
-          <w:szCs w:val="27"/>
-          <w:shd w:val="clear" w:color="auto" w:fill="FFFFFF"/>
-        </w:rPr>
-        <w:t>Twttr</w:t>
-      </w:r>
-      <w:proofErr w:type="spellEnd"/>
-      <w:r>
-        <w:rPr>
-          <w:i/>
-          <w:iCs/>
-          <w:color w:val="333333"/>
-          <w:sz w:val="27"/>
-          <w:szCs w:val="27"/>
-          <w:shd w:val="clear" w:color="auto" w:fill="FFFFFF"/>
-        </w:rPr>
-        <w:t xml:space="preserve"> which eventually became Twitter.</w:t>
+        <w:t>. You were able to send a text to one number and it would be broadcasted to all friends subscribed to it. This was the founding of Twttr which eventually became Twitter.</w:t>
       </w:r>
       <w:r>
         <w:rPr>

</xml_diff>

<commit_message>
Strikethrough sentences which used in the final report
</commit_message>
<xml_diff>
--- a/1. History of twitter reliability.docx
+++ b/1. History of twitter reliability.docx
@@ -1553,16 +1553,21 @@
         <w:textAlignment w:val="baseline"/>
         <w:rPr>
           <w:rFonts w:ascii="Arial" w:hAnsi="Arial" w:cs="Arial"/>
+          <w:i/>
+          <w:iCs/>
+          <w:strike/>
           <w:color w:val="333333"/>
           <w:sz w:val="36"/>
           <w:szCs w:val="36"/>
         </w:rPr>
       </w:pPr>
-      <w:r>
-        <w:rPr>
-          <w:rFonts w:ascii="Arial" w:hAnsi="Arial" w:cs="Arial"/>
-          <w:i/>
-          <w:iCs/>
+      <w:bookmarkStart w:id="0" w:name="_GoBack"/>
+      <w:r>
+        <w:rPr>
+          <w:rFonts w:ascii="Arial" w:hAnsi="Arial" w:cs="Arial"/>
+          <w:i/>
+          <w:iCs/>
+          <w:strike/>
         </w:rPr>
         <w:t>July</w:t>
       </w:r>
@@ -1571,6 +1576,7 @@
           <w:rFonts w:ascii="Arial" w:hAnsi="Arial" w:cs="Arial"/>
           <w:i/>
           <w:iCs/>
+          <w:strike/>
         </w:rPr>
         <w:t xml:space="preserve"> 2006 </w:t>
       </w:r>
@@ -1579,6 +1585,7 @@
           <w:rFonts w:ascii="Arial" w:hAnsi="Arial" w:cs="Arial"/>
           <w:i/>
           <w:iCs/>
+          <w:strike/>
         </w:rPr>
         <w:t xml:space="preserve">- </w:t>
       </w:r>
@@ -1587,6 +1594,7 @@
           <w:rFonts w:ascii="Arial" w:hAnsi="Arial" w:cs="Arial"/>
           <w:i/>
           <w:iCs/>
+          <w:strike/>
           <w:color w:val="333333"/>
           <w:sz w:val="22"/>
           <w:szCs w:val="22"/>
@@ -1596,30 +1604,36 @@
       <w:r>
         <w:rPr>
           <w:rFonts w:ascii="Arial" w:hAnsi="Arial" w:cs="Arial"/>
+          <w:i/>
+          <w:iCs/>
+          <w:strike/>
         </w:rPr>
         <w:t xml:space="preserve"> </w:t>
       </w:r>
       <w:r>
         <w:rPr>
           <w:rFonts w:ascii="Arial" w:hAnsi="Arial" w:cs="Arial"/>
-        </w:rPr>
-        <w:t>[</w:t>
-      </w:r>
-      <w:r>
-        <w:rPr>
-          <w:rFonts w:ascii="Arial" w:hAnsi="Arial" w:cs="Arial"/>
+          <w:i/>
+          <w:iCs/>
+          <w:strike/>
+        </w:rPr>
+        <w:t>[4</w:t>
+      </w:r>
+      <w:r>
+        <w:rPr>
+          <w:rFonts w:ascii="Arial" w:hAnsi="Arial" w:cs="Arial"/>
+          <w:i/>
+          <w:iCs/>
+          <w:strike/>
         </w:rPr>
         <w:t>4</w:t>
       </w:r>
       <w:r>
         <w:rPr>
           <w:rFonts w:ascii="Arial" w:hAnsi="Arial" w:cs="Arial"/>
-        </w:rPr>
-        <w:t>4</w:t>
-      </w:r>
-      <w:r>
-        <w:rPr>
-          <w:rFonts w:ascii="Arial" w:hAnsi="Arial" w:cs="Arial"/>
+          <w:i/>
+          <w:iCs/>
+          <w:strike/>
           <w:vertAlign w:val="superscript"/>
         </w:rPr>
         <w:t>th</w:t>
@@ -1627,6 +1641,9 @@
       <w:r>
         <w:rPr>
           <w:rFonts w:ascii="Arial" w:hAnsi="Arial" w:cs="Arial"/>
+          <w:i/>
+          <w:iCs/>
+          <w:strike/>
         </w:rPr>
         <w:t xml:space="preserve"> </w:t>
       </w:r>
@@ -1635,6 +1652,9 @@
       <w:r>
         <w:rPr>
           <w:rFonts w:ascii="Arial" w:hAnsi="Arial" w:cs="Arial"/>
+          <w:i/>
+          <w:iCs/>
+          <w:strike/>
         </w:rPr>
         <w:t>url</w:t>
       </w:r>
@@ -1643,10 +1663,14 @@
       <w:r>
         <w:rPr>
           <w:rFonts w:ascii="Arial" w:hAnsi="Arial" w:cs="Arial"/>
+          <w:i/>
+          <w:iCs/>
+          <w:strike/>
         </w:rPr>
         <w:t>]</w:t>
       </w:r>
     </w:p>
+    <w:bookmarkEnd w:id="0"/>
     <w:p>
       <w:pPr>
         <w:rPr>
@@ -1820,8 +1844,6 @@
         </w:rPr>
         <w:t>]</w:t>
       </w:r>
-      <w:bookmarkStart w:id="0" w:name="_GoBack"/>
-      <w:bookmarkEnd w:id="0"/>
     </w:p>
     <w:p>
       <w:pPr>

</xml_diff>